<commit_message>
Auto stash before merge of "main" and "origin/main"
</commit_message>
<xml_diff>
--- a/doc/SPECIFICATION TECHNIQUE DE BESOIN LOGICIEL.docx
+++ b/doc/SPECIFICATION TECHNIQUE DE BESOIN LOGICIEL.docx
@@ -358,6 +358,48 @@
         <w:t>Documentation de référence</w:t>
       </w:r>
     </w:p>
+    <w:p>
+      <w:r>
+        <w:t xml:space="preserve">1.   </w:t>
+      </w:r>
+      <w:proofErr w:type="spellStart"/>
+      <w:r>
+        <w:t>Youtube</w:t>
+      </w:r>
+      <w:proofErr w:type="spellEnd"/>
+      <w:r>
+        <w:t xml:space="preserve">, Login system : </w:t>
+      </w:r>
+      <w:hyperlink r:id="rId5" w:history="1">
+        <w:r>
+          <w:rPr>
+            <w:rStyle w:val="Lienhypertexte"/>
+          </w:rPr>
+          <w:t>https://www.youtube.com/watch?v=gCo6JqGMi30</w:t>
+        </w:r>
+      </w:hyperlink>
+    </w:p>
+    <w:p>
+      <w:r>
+        <w:t xml:space="preserve">2.   Lien </w:t>
+      </w:r>
+      <w:proofErr w:type="spellStart"/>
+      <w:r>
+        <w:t>Github</w:t>
+      </w:r>
+      <w:proofErr w:type="spellEnd"/>
+      <w:r>
+        <w:t xml:space="preserve"> du projet : </w:t>
+      </w:r>
+      <w:hyperlink r:id="rId6" w:history="1">
+        <w:r>
+          <w:rPr>
+            <w:rStyle w:val="Lienhypertexte"/>
+          </w:rPr>
+          <w:t>https://github.com/Paracetamol56/UwU-game.git</w:t>
+        </w:r>
+      </w:hyperlink>
+    </w:p>
     <w:p/>
     <w:p>
       <w:pPr>
@@ -382,7 +424,11 @@
         <w:t>Terminologie et sigles utilisés</w:t>
       </w:r>
     </w:p>
-    <w:p/>
+    <w:p>
+      <w:r>
+        <w:t>Pas de terminologie ou sigle précis.</w:t>
+      </w:r>
+    </w:p>
     <w:p>
       <w:pPr>
         <w:rPr>
@@ -626,6 +672,7 @@
     </w:p>
     <w:p>
       <w:r>
+        <w:lastRenderedPageBreak/>
         <w:t>La majorité de la programmation se fera sur Visual Studio Code 1.56.2. Les différentes données générées par le projet seront partagées grâce à GitHub.</w:t>
       </w:r>
     </w:p>
@@ -640,296 +687,607 @@
     </w:p>
     <w:p>
       <w:r>
+        <w:tab/>
+        <w:t>- Aucune information personnelle se sera diffusé.</w:t>
+      </w:r>
+    </w:p>
+    <w:p>
+      <w:r>
+        <w:tab/>
+        <w:t>- La présence d’un mot de passe assurera la sécurité du compte utilisateur.</w:t>
+      </w:r>
+    </w:p>
+    <w:p>
+      <w:r>
+        <w:tab/>
+        <w:t>- Le Framework</w:t>
+      </w:r>
+      <w:r>
+        <w:t xml:space="preserve"> </w:t>
+      </w:r>
+      <w:r>
+        <w:t xml:space="preserve">crée par Mathéo </w:t>
+      </w:r>
+      <w:proofErr w:type="spellStart"/>
+      <w:r>
+        <w:t>Galuba</w:t>
+      </w:r>
+      <w:proofErr w:type="spellEnd"/>
+      <w:r>
+        <w:t xml:space="preserve"> assurera la protection du code contre des attaques malveillantes simples.</w:t>
+      </w:r>
+    </w:p>
+    <w:p/>
+    <w:p>
+      <w:r>
+        <w:t xml:space="preserve"> </w:t>
+      </w:r>
+      <w:r>
+        <w:t>4.3</w:t>
+      </w:r>
+      <w:r>
+        <w:tab/>
+        <w:t>Exigences opérationnelles</w:t>
+      </w:r>
+    </w:p>
+    <w:p>
+      <w:r>
+        <w:t>4.3.1</w:t>
+      </w:r>
+      <w:r>
+        <w:tab/>
+        <w:t>Environnement</w:t>
+      </w:r>
+    </w:p>
+    <w:p>
+      <w:r>
+        <w:t>4.3.1.1</w:t>
+      </w:r>
+      <w:r>
+        <w:tab/>
+        <w:t>Environnement matériel</w:t>
+      </w:r>
+    </w:p>
+    <w:p>
+      <w:r>
+        <w:rPr>
+          <w:rFonts w:cstheme="minorHAnsi"/>
+        </w:rPr>
+        <w:t>CPU, RAM et un accès à une source internet.</w:t>
+      </w:r>
+    </w:p>
+    <w:p>
+      <w:pPr>
+        <w:pStyle w:val="Textebrut"/>
+        <w:rPr>
+          <w:rFonts w:asciiTheme="minorHAnsi" w:hAnsiTheme="minorHAnsi" w:cstheme="minorHAnsi"/>
+          <w:sz w:val="22"/>
+          <w:szCs w:val="22"/>
+        </w:rPr>
+      </w:pPr>
+      <w:r>
+        <w:rPr>
+          <w:rFonts w:asciiTheme="minorHAnsi" w:hAnsiTheme="minorHAnsi" w:cstheme="minorHAnsi"/>
+          <w:sz w:val="22"/>
+          <w:szCs w:val="22"/>
+        </w:rPr>
+        <w:t>4.3.1.2</w:t>
+      </w:r>
+      <w:r>
+        <w:rPr>
+          <w:rFonts w:asciiTheme="minorHAnsi" w:hAnsiTheme="minorHAnsi" w:cstheme="minorHAnsi"/>
+          <w:sz w:val="22"/>
+          <w:szCs w:val="22"/>
+        </w:rPr>
+        <w:tab/>
+        <w:t>Environnement logiciel</w:t>
+      </w:r>
+      <w:r>
+        <w:rPr>
+          <w:rFonts w:asciiTheme="minorHAnsi" w:hAnsiTheme="minorHAnsi" w:cstheme="minorHAnsi"/>
+          <w:sz w:val="22"/>
+          <w:szCs w:val="22"/>
+        </w:rPr>
+        <w:t xml:space="preserve"> </w:t>
+      </w:r>
+    </w:p>
+    <w:p>
+      <w:pPr>
+        <w:pStyle w:val="Textebrut"/>
+        <w:rPr>
+          <w:rFonts w:asciiTheme="minorHAnsi" w:hAnsiTheme="minorHAnsi" w:cstheme="minorHAnsi"/>
+          <w:sz w:val="22"/>
+          <w:szCs w:val="22"/>
+        </w:rPr>
+      </w:pPr>
+      <w:r>
+        <w:rPr>
+          <w:rFonts w:asciiTheme="minorHAnsi" w:hAnsiTheme="minorHAnsi" w:cstheme="minorHAnsi"/>
+          <w:sz w:val="22"/>
+          <w:szCs w:val="22"/>
+        </w:rPr>
+        <w:t>Navigateur internet</w:t>
+      </w:r>
+    </w:p>
+    <w:p>
+      <w:pPr>
+        <w:pStyle w:val="Textebrut"/>
+        <w:rPr>
+          <w:rFonts w:asciiTheme="minorHAnsi" w:hAnsiTheme="minorHAnsi" w:cstheme="minorHAnsi"/>
+          <w:sz w:val="22"/>
+          <w:szCs w:val="22"/>
+        </w:rPr>
+      </w:pPr>
+      <w:r>
+        <w:rPr>
+          <w:rFonts w:asciiTheme="minorHAnsi" w:hAnsiTheme="minorHAnsi" w:cstheme="minorHAnsi"/>
+          <w:sz w:val="22"/>
+          <w:szCs w:val="22"/>
+        </w:rPr>
+        <w:t>4.3.2</w:t>
+      </w:r>
+      <w:r>
+        <w:rPr>
+          <w:rFonts w:asciiTheme="minorHAnsi" w:hAnsiTheme="minorHAnsi" w:cstheme="minorHAnsi"/>
+          <w:sz w:val="22"/>
+          <w:szCs w:val="22"/>
+        </w:rPr>
+        <w:tab/>
+        <w:t>Mise en œuvre</w:t>
+      </w:r>
+    </w:p>
+    <w:p>
+      <w:pPr>
+        <w:pStyle w:val="Textebrut"/>
+        <w:rPr>
+          <w:rFonts w:asciiTheme="minorHAnsi" w:hAnsiTheme="minorHAnsi" w:cstheme="minorHAnsi"/>
+          <w:sz w:val="22"/>
+          <w:szCs w:val="22"/>
+        </w:rPr>
+      </w:pPr>
+      <w:r>
+        <w:rPr>
+          <w:rFonts w:asciiTheme="minorHAnsi" w:hAnsiTheme="minorHAnsi" w:cstheme="minorHAnsi"/>
+          <w:sz w:val="22"/>
+          <w:szCs w:val="22"/>
+        </w:rPr>
+        <w:t xml:space="preserve">Le logiciel </w:t>
+      </w:r>
+      <w:proofErr w:type="spellStart"/>
+      <w:r>
+        <w:rPr>
+          <w:rFonts w:asciiTheme="minorHAnsi" w:hAnsiTheme="minorHAnsi" w:cstheme="minorHAnsi"/>
+          <w:sz w:val="22"/>
+          <w:szCs w:val="22"/>
+        </w:rPr>
+        <w:t>UwU</w:t>
+      </w:r>
+      <w:proofErr w:type="spellEnd"/>
+      <w:r>
+        <w:rPr>
+          <w:rFonts w:asciiTheme="minorHAnsi" w:hAnsiTheme="minorHAnsi" w:cstheme="minorHAnsi"/>
+          <w:sz w:val="22"/>
+          <w:szCs w:val="22"/>
+        </w:rPr>
+        <w:t xml:space="preserve"> </w:t>
+      </w:r>
+      <w:proofErr w:type="spellStart"/>
+      <w:r>
+        <w:rPr>
+          <w:rFonts w:asciiTheme="minorHAnsi" w:hAnsiTheme="minorHAnsi" w:cstheme="minorHAnsi"/>
+          <w:sz w:val="22"/>
+          <w:szCs w:val="22"/>
+        </w:rPr>
+        <w:t>games</w:t>
+      </w:r>
+      <w:proofErr w:type="spellEnd"/>
+      <w:r>
+        <w:rPr>
+          <w:rFonts w:asciiTheme="minorHAnsi" w:hAnsiTheme="minorHAnsi" w:cstheme="minorHAnsi"/>
+          <w:sz w:val="22"/>
+          <w:szCs w:val="22"/>
+        </w:rPr>
+        <w:t xml:space="preserve"> est un site internet. S’il est donc hébergé tout le monde peut y accéder via une connexion internet suffisante. L’utilisateur peut trouver le site via une recherche dans le navigateur ou en entrant directement l’IRL. Cependant afin d’utiliser le site à son plein potentiel il est nécessaire de créer un compte. De plus quand l’utilisateur a terminé il est conseillé de se déconnecter.</w:t>
+      </w:r>
+    </w:p>
+    <w:p>
+      <w:pPr>
+        <w:pStyle w:val="Textebrut"/>
+        <w:rPr>
+          <w:rFonts w:asciiTheme="minorHAnsi" w:hAnsiTheme="minorHAnsi" w:cstheme="minorHAnsi"/>
+          <w:sz w:val="22"/>
+          <w:szCs w:val="22"/>
+        </w:rPr>
+      </w:pPr>
+      <w:r>
+        <w:rPr>
+          <w:rFonts w:asciiTheme="minorHAnsi" w:hAnsiTheme="minorHAnsi" w:cstheme="minorHAnsi"/>
+          <w:sz w:val="22"/>
+          <w:szCs w:val="22"/>
+        </w:rPr>
+        <w:t xml:space="preserve"> </w:t>
+      </w:r>
+    </w:p>
+    <w:p>
+      <w:pPr>
+        <w:pStyle w:val="Textebrut"/>
+        <w:rPr>
+          <w:rFonts w:asciiTheme="minorHAnsi" w:hAnsiTheme="minorHAnsi" w:cstheme="minorHAnsi"/>
+          <w:sz w:val="22"/>
+          <w:szCs w:val="22"/>
+        </w:rPr>
+      </w:pPr>
+      <w:r>
+        <w:rPr>
+          <w:rFonts w:asciiTheme="minorHAnsi" w:hAnsiTheme="minorHAnsi" w:cstheme="minorHAnsi"/>
+          <w:sz w:val="22"/>
+          <w:szCs w:val="22"/>
+        </w:rPr>
+        <w:t>4.4</w:t>
+      </w:r>
+    </w:p>
+    <w:p>
+      <w:pPr>
+        <w:pStyle w:val="Textebrut"/>
+        <w:rPr>
+          <w:rFonts w:asciiTheme="minorHAnsi" w:hAnsiTheme="minorHAnsi" w:cstheme="minorHAnsi"/>
+          <w:sz w:val="22"/>
+          <w:szCs w:val="22"/>
+        </w:rPr>
+      </w:pPr>
+      <w:r>
+        <w:rPr>
+          <w:rFonts w:asciiTheme="minorHAnsi" w:hAnsiTheme="minorHAnsi" w:cstheme="minorHAnsi"/>
+          <w:sz w:val="22"/>
+          <w:szCs w:val="22"/>
+        </w:rPr>
+        <w:t>4.4.1(1)</w:t>
+      </w:r>
+      <w:r>
+        <w:rPr>
+          <w:rFonts w:asciiTheme="minorHAnsi" w:hAnsiTheme="minorHAnsi" w:cstheme="minorHAnsi"/>
+          <w:sz w:val="22"/>
+          <w:szCs w:val="22"/>
+        </w:rPr>
+        <w:tab/>
+        <w:t>Fonctionnalité &lt;Création et utilisation de compte&gt;</w:t>
+      </w:r>
+    </w:p>
+    <w:p>
+      <w:pPr>
+        <w:pStyle w:val="Textebrut"/>
+        <w:rPr>
+          <w:rFonts w:asciiTheme="minorHAnsi" w:hAnsiTheme="minorHAnsi" w:cstheme="minorHAnsi"/>
+          <w:sz w:val="22"/>
+          <w:szCs w:val="22"/>
+        </w:rPr>
+      </w:pPr>
+      <w:r>
+        <w:rPr>
+          <w:rFonts w:asciiTheme="minorHAnsi" w:hAnsiTheme="minorHAnsi" w:cstheme="minorHAnsi"/>
+          <w:sz w:val="22"/>
+          <w:szCs w:val="22"/>
+        </w:rPr>
+        <w:t xml:space="preserve">L’utilisateur peut créer un compte qui lui sera propre répertoriant ses informations personnelles et ses données engendrées sur le site (comme les jeux qu’il a téléchargé). Il pourra également </w:t>
+      </w:r>
+      <w:proofErr w:type="gramStart"/>
+      <w:r>
+        <w:rPr>
+          <w:rFonts w:asciiTheme="minorHAnsi" w:hAnsiTheme="minorHAnsi" w:cstheme="minorHAnsi"/>
+          <w:sz w:val="22"/>
+          <w:szCs w:val="22"/>
+        </w:rPr>
+        <w:t>posté</w:t>
+      </w:r>
+      <w:proofErr w:type="gramEnd"/>
+      <w:r>
+        <w:rPr>
+          <w:rFonts w:asciiTheme="minorHAnsi" w:hAnsiTheme="minorHAnsi" w:cstheme="minorHAnsi"/>
+          <w:sz w:val="22"/>
+          <w:szCs w:val="22"/>
+        </w:rPr>
+        <w:t xml:space="preserve"> un jeu sur le magasin.</w:t>
+      </w:r>
+    </w:p>
+    <w:p>
+      <w:pPr>
+        <w:pStyle w:val="Textebrut"/>
+        <w:rPr>
+          <w:rFonts w:asciiTheme="minorHAnsi" w:hAnsiTheme="minorHAnsi" w:cstheme="minorHAnsi"/>
+          <w:sz w:val="22"/>
+          <w:szCs w:val="22"/>
+        </w:rPr>
+      </w:pPr>
+      <w:r>
+        <w:rPr>
+          <w:rFonts w:asciiTheme="minorHAnsi" w:hAnsiTheme="minorHAnsi" w:cstheme="minorHAnsi"/>
+          <w:sz w:val="22"/>
+          <w:szCs w:val="22"/>
+        </w:rPr>
+        <w:t>4.4.1.1</w:t>
+      </w:r>
+      <w:r>
+        <w:rPr>
+          <w:rFonts w:asciiTheme="minorHAnsi" w:hAnsiTheme="minorHAnsi" w:cstheme="minorHAnsi"/>
+          <w:sz w:val="22"/>
+          <w:szCs w:val="22"/>
+        </w:rPr>
+        <w:tab/>
+        <w:t>Entrées</w:t>
+      </w:r>
+    </w:p>
+    <w:p>
+      <w:pPr>
+        <w:pStyle w:val="Textebrut"/>
+        <w:rPr>
+          <w:rFonts w:asciiTheme="minorHAnsi" w:hAnsiTheme="minorHAnsi" w:cstheme="minorHAnsi"/>
+          <w:sz w:val="22"/>
+          <w:szCs w:val="22"/>
+        </w:rPr>
+      </w:pPr>
+      <w:proofErr w:type="spellStart"/>
+      <w:r>
+        <w:rPr>
+          <w:rFonts w:asciiTheme="minorHAnsi" w:hAnsiTheme="minorHAnsi" w:cstheme="minorHAnsi"/>
+          <w:sz w:val="22"/>
+          <w:szCs w:val="22"/>
+        </w:rPr>
+        <w:t>Register</w:t>
+      </w:r>
+      <w:proofErr w:type="spellEnd"/>
+      <w:r>
+        <w:rPr>
+          <w:rFonts w:asciiTheme="minorHAnsi" w:hAnsiTheme="minorHAnsi" w:cstheme="minorHAnsi"/>
+          <w:sz w:val="22"/>
+          <w:szCs w:val="22"/>
+        </w:rPr>
+        <w:t> : Pseudo, mot de passe, informations personnelles.</w:t>
+      </w:r>
+    </w:p>
+    <w:p>
+      <w:pPr>
+        <w:pStyle w:val="Textebrut"/>
+        <w:rPr>
+          <w:rFonts w:asciiTheme="minorHAnsi" w:hAnsiTheme="minorHAnsi" w:cstheme="minorHAnsi"/>
+          <w:sz w:val="22"/>
+          <w:szCs w:val="22"/>
+        </w:rPr>
+      </w:pPr>
+      <w:r>
+        <w:rPr>
+          <w:rFonts w:asciiTheme="minorHAnsi" w:hAnsiTheme="minorHAnsi" w:cstheme="minorHAnsi"/>
+          <w:sz w:val="22"/>
+          <w:szCs w:val="22"/>
+        </w:rPr>
+        <w:t>Login : Pseudo, mot de passe.</w:t>
+      </w:r>
+    </w:p>
+    <w:p>
+      <w:pPr>
+        <w:pStyle w:val="Textebrut"/>
+        <w:rPr>
+          <w:rFonts w:asciiTheme="minorHAnsi" w:hAnsiTheme="minorHAnsi" w:cstheme="minorHAnsi"/>
+          <w:sz w:val="22"/>
+          <w:szCs w:val="22"/>
+        </w:rPr>
+      </w:pPr>
+      <w:r>
+        <w:rPr>
+          <w:rFonts w:asciiTheme="minorHAnsi" w:hAnsiTheme="minorHAnsi" w:cstheme="minorHAnsi"/>
+          <w:sz w:val="22"/>
+          <w:szCs w:val="22"/>
+        </w:rPr>
+        <w:t>4.4.1.2 Sorties</w:t>
+      </w:r>
+    </w:p>
+    <w:p>
+      <w:pPr>
+        <w:pStyle w:val="Textebrut"/>
+        <w:rPr>
+          <w:rFonts w:asciiTheme="minorHAnsi" w:hAnsiTheme="minorHAnsi" w:cstheme="minorHAnsi"/>
+          <w:sz w:val="22"/>
+          <w:szCs w:val="22"/>
+        </w:rPr>
+      </w:pPr>
+      <w:proofErr w:type="spellStart"/>
+      <w:r>
+        <w:rPr>
+          <w:rFonts w:asciiTheme="minorHAnsi" w:hAnsiTheme="minorHAnsi" w:cstheme="minorHAnsi"/>
+          <w:sz w:val="22"/>
+          <w:szCs w:val="22"/>
+        </w:rPr>
+        <w:t>Register</w:t>
+      </w:r>
+      <w:proofErr w:type="spellEnd"/>
+      <w:r>
+        <w:rPr>
+          <w:rFonts w:asciiTheme="minorHAnsi" w:hAnsiTheme="minorHAnsi" w:cstheme="minorHAnsi"/>
+          <w:sz w:val="22"/>
+          <w:szCs w:val="22"/>
+        </w:rPr>
+        <w:t> : Création d’un compte</w:t>
+      </w:r>
+    </w:p>
+    <w:p>
+      <w:pPr>
+        <w:pStyle w:val="Textebrut"/>
+        <w:rPr>
+          <w:rFonts w:asciiTheme="minorHAnsi" w:hAnsiTheme="minorHAnsi" w:cstheme="minorHAnsi"/>
+          <w:sz w:val="22"/>
+          <w:szCs w:val="22"/>
+        </w:rPr>
+      </w:pPr>
+      <w:r>
+        <w:rPr>
+          <w:rFonts w:asciiTheme="minorHAnsi" w:hAnsiTheme="minorHAnsi" w:cstheme="minorHAnsi"/>
+          <w:sz w:val="22"/>
+          <w:szCs w:val="22"/>
+        </w:rPr>
+        <w:t>Login : Connexion aux compte et possibilité d’accéder aux services reliés.</w:t>
+      </w:r>
+    </w:p>
+    <w:p>
+      <w:pPr>
+        <w:pStyle w:val="Textebrut"/>
+        <w:rPr>
+          <w:rFonts w:asciiTheme="minorHAnsi" w:hAnsiTheme="minorHAnsi" w:cstheme="minorHAnsi"/>
+          <w:sz w:val="22"/>
+          <w:szCs w:val="22"/>
+        </w:rPr>
+      </w:pPr>
+      <w:r>
+        <w:rPr>
+          <w:rFonts w:asciiTheme="minorHAnsi" w:hAnsiTheme="minorHAnsi" w:cstheme="minorHAnsi"/>
+          <w:sz w:val="22"/>
+          <w:szCs w:val="22"/>
+        </w:rPr>
+        <w:t>4.4.1.3</w:t>
+      </w:r>
+      <w:r>
+        <w:rPr>
+          <w:rFonts w:asciiTheme="minorHAnsi" w:hAnsiTheme="minorHAnsi" w:cstheme="minorHAnsi"/>
+          <w:sz w:val="22"/>
+          <w:szCs w:val="22"/>
+        </w:rPr>
+        <w:tab/>
+        <w:t>Traitement</w:t>
+      </w:r>
+    </w:p>
+    <w:p>
+      <w:pPr>
+        <w:pStyle w:val="Textebrut"/>
+        <w:rPr>
+          <w:rFonts w:asciiTheme="minorHAnsi" w:hAnsiTheme="minorHAnsi" w:cstheme="minorHAnsi"/>
+          <w:sz w:val="22"/>
+          <w:szCs w:val="22"/>
+        </w:rPr>
+      </w:pPr>
+      <w:proofErr w:type="spellStart"/>
+      <w:r>
+        <w:rPr>
+          <w:rFonts w:asciiTheme="minorHAnsi" w:hAnsiTheme="minorHAnsi" w:cstheme="minorHAnsi"/>
+          <w:sz w:val="22"/>
+          <w:szCs w:val="22"/>
+        </w:rPr>
+        <w:t>Register</w:t>
+      </w:r>
+      <w:proofErr w:type="spellEnd"/>
+      <w:r>
+        <w:rPr>
+          <w:rFonts w:asciiTheme="minorHAnsi" w:hAnsiTheme="minorHAnsi" w:cstheme="minorHAnsi"/>
+          <w:sz w:val="22"/>
+          <w:szCs w:val="22"/>
+        </w:rPr>
+        <w:t> : Si pseudo identique à un autre impossibilité de le prendre, pas de mot de passe vide, pas d’informations personnelles obligatoires vides.</w:t>
+      </w:r>
+    </w:p>
+    <w:p>
+      <w:pPr>
+        <w:pStyle w:val="Textebrut"/>
+        <w:rPr>
+          <w:rFonts w:asciiTheme="minorHAnsi" w:hAnsiTheme="minorHAnsi" w:cstheme="minorHAnsi"/>
+          <w:sz w:val="22"/>
+          <w:szCs w:val="22"/>
+        </w:rPr>
+      </w:pPr>
+      <w:r>
+        <w:rPr>
+          <w:rFonts w:asciiTheme="minorHAnsi" w:hAnsiTheme="minorHAnsi" w:cstheme="minorHAnsi"/>
+          <w:sz w:val="22"/>
+          <w:szCs w:val="22"/>
+        </w:rPr>
+        <w:t>Login : Si mauvais mot de passe pas de connexion au compte.</w:t>
+      </w:r>
+    </w:p>
+    <w:p>
+      <w:pPr>
+        <w:pStyle w:val="Textebrut"/>
+        <w:rPr>
+          <w:rFonts w:asciiTheme="minorHAnsi" w:hAnsiTheme="minorHAnsi" w:cstheme="minorHAnsi"/>
+          <w:sz w:val="22"/>
+          <w:szCs w:val="22"/>
+        </w:rPr>
+      </w:pPr>
+      <w:r>
+        <w:rPr>
+          <w:rFonts w:asciiTheme="minorHAnsi" w:hAnsiTheme="minorHAnsi" w:cstheme="minorHAnsi"/>
+          <w:sz w:val="22"/>
+          <w:szCs w:val="22"/>
+        </w:rPr>
+        <w:t>4.4.1.4</w:t>
+      </w:r>
+      <w:r>
+        <w:rPr>
+          <w:rFonts w:asciiTheme="minorHAnsi" w:hAnsiTheme="minorHAnsi" w:cstheme="minorHAnsi"/>
+          <w:sz w:val="22"/>
+          <w:szCs w:val="22"/>
+        </w:rPr>
+        <w:tab/>
+        <w:t>Validation de la fonctionnalité</w:t>
+      </w:r>
+    </w:p>
+    <w:p>
+      <w:pPr>
+        <w:pStyle w:val="Textebrut"/>
+        <w:rPr>
+          <w:rFonts w:asciiTheme="minorHAnsi" w:hAnsiTheme="minorHAnsi" w:cstheme="minorHAnsi"/>
+          <w:sz w:val="22"/>
+          <w:szCs w:val="22"/>
+        </w:rPr>
+      </w:pPr>
+      <w:r>
+        <w:rPr>
+          <w:rFonts w:asciiTheme="minorHAnsi" w:hAnsiTheme="minorHAnsi" w:cstheme="minorHAnsi"/>
+          <w:sz w:val="22"/>
+          <w:szCs w:val="22"/>
+        </w:rPr>
+        <w:t>…</w:t>
+      </w:r>
+    </w:p>
+    <w:p>
+      <w:pPr>
+        <w:pStyle w:val="Textebrut"/>
+        <w:rPr>
+          <w:rFonts w:asciiTheme="minorHAnsi" w:hAnsiTheme="minorHAnsi" w:cstheme="minorHAnsi"/>
+          <w:sz w:val="22"/>
+          <w:szCs w:val="22"/>
+        </w:rPr>
+      </w:pPr>
+      <w:r>
+        <w:rPr>
+          <w:rFonts w:asciiTheme="minorHAnsi" w:hAnsiTheme="minorHAnsi" w:cstheme="minorHAnsi"/>
+          <w:sz w:val="22"/>
+          <w:szCs w:val="22"/>
+        </w:rPr>
+        <w:t>4.4.1(2)</w:t>
+      </w:r>
+      <w:r>
+        <w:rPr>
+          <w:rFonts w:asciiTheme="minorHAnsi" w:hAnsiTheme="minorHAnsi" w:cstheme="minorHAnsi"/>
+          <w:sz w:val="22"/>
+          <w:szCs w:val="22"/>
+        </w:rPr>
+        <w:tab/>
+        <w:t>Fonctionnalité &lt;Magasin de jeux&gt;</w:t>
+      </w:r>
+    </w:p>
+    <w:p>
+      <w:pPr>
+        <w:pStyle w:val="Textebrut"/>
+        <w:rPr>
+          <w:rFonts w:asciiTheme="minorHAnsi" w:hAnsiTheme="minorHAnsi" w:cstheme="minorHAnsi"/>
+          <w:sz w:val="22"/>
+          <w:szCs w:val="22"/>
+        </w:rPr>
+      </w:pPr>
+      <w:r>
+        <w:rPr>
+          <w:rFonts w:asciiTheme="minorHAnsi" w:hAnsiTheme="minorHAnsi" w:cstheme="minorHAnsi"/>
+          <w:sz w:val="22"/>
+          <w:szCs w:val="22"/>
+        </w:rPr>
         <w:lastRenderedPageBreak/>
-        <w:tab/>
-        <w:t>- Aucune information personnelle se sera diffusé.</w:t>
-      </w:r>
-    </w:p>
-    <w:p>
-      <w:r>
-        <w:tab/>
-        <w:t>- La présence d’un mot de passe assurera la sécurité du compte utilisateur.</w:t>
-      </w:r>
-    </w:p>
-    <w:p>
-      <w:r>
-        <w:tab/>
-        <w:t>- Le Framework</w:t>
-      </w:r>
-      <w:r>
-        <w:t xml:space="preserve"> Symfony assurera la protection du code contre des attaques malveillantes       simples.</w:t>
-      </w:r>
-    </w:p>
-    <w:p/>
-    <w:p>
-      <w:r>
-        <w:t xml:space="preserve"> </w:t>
-      </w:r>
-      <w:r>
-        <w:t>4.3</w:t>
-      </w:r>
-      <w:r>
-        <w:tab/>
-        <w:t>Exigences opérationnelles</w:t>
-      </w:r>
-    </w:p>
-    <w:p>
-      <w:r>
-        <w:t>4.3.1</w:t>
-      </w:r>
-      <w:r>
-        <w:tab/>
-        <w:t>Environnement</w:t>
-      </w:r>
-    </w:p>
-    <w:p>
-      <w:r>
-        <w:t>4.3.1.1</w:t>
-      </w:r>
-      <w:r>
-        <w:tab/>
-        <w:t>Environnement matériel</w:t>
-      </w:r>
-    </w:p>
-    <w:p>
-      <w:r>
-        <w:rPr>
-          <w:rFonts w:cstheme="minorHAnsi"/>
-        </w:rPr>
-        <w:t>CPU, RAM et un accès à une source internet.</w:t>
-      </w:r>
-    </w:p>
-    <w:p>
-      <w:pPr>
-        <w:pStyle w:val="Textebrut"/>
-        <w:rPr>
-          <w:rFonts w:asciiTheme="minorHAnsi" w:hAnsiTheme="minorHAnsi" w:cstheme="minorHAnsi"/>
-          <w:sz w:val="22"/>
-          <w:szCs w:val="22"/>
-        </w:rPr>
-      </w:pPr>
-      <w:r>
-        <w:rPr>
-          <w:rFonts w:asciiTheme="minorHAnsi" w:hAnsiTheme="minorHAnsi" w:cstheme="minorHAnsi"/>
-          <w:sz w:val="22"/>
-          <w:szCs w:val="22"/>
-        </w:rPr>
-        <w:t>4.3.1.2</w:t>
-      </w:r>
-      <w:r>
-        <w:rPr>
-          <w:rFonts w:asciiTheme="minorHAnsi" w:hAnsiTheme="minorHAnsi" w:cstheme="minorHAnsi"/>
-          <w:sz w:val="22"/>
-          <w:szCs w:val="22"/>
-        </w:rPr>
-        <w:tab/>
-        <w:t>Environnement logiciel</w:t>
-      </w:r>
-      <w:r>
-        <w:rPr>
-          <w:rFonts w:asciiTheme="minorHAnsi" w:hAnsiTheme="minorHAnsi" w:cstheme="minorHAnsi"/>
-          <w:sz w:val="22"/>
-          <w:szCs w:val="22"/>
-        </w:rPr>
-        <w:t xml:space="preserve"> </w:t>
-      </w:r>
-    </w:p>
-    <w:p>
-      <w:pPr>
-        <w:pStyle w:val="Textebrut"/>
-        <w:rPr>
-          <w:rFonts w:asciiTheme="minorHAnsi" w:hAnsiTheme="minorHAnsi" w:cstheme="minorHAnsi"/>
-          <w:sz w:val="22"/>
-          <w:szCs w:val="22"/>
-        </w:rPr>
-      </w:pPr>
-      <w:r>
-        <w:rPr>
-          <w:rFonts w:asciiTheme="minorHAnsi" w:hAnsiTheme="minorHAnsi" w:cstheme="minorHAnsi"/>
-          <w:sz w:val="22"/>
-          <w:szCs w:val="22"/>
-        </w:rPr>
-        <w:t>Navigateur internet</w:t>
-      </w:r>
-    </w:p>
-    <w:p>
-      <w:pPr>
-        <w:pStyle w:val="Textebrut"/>
-        <w:rPr>
-          <w:rFonts w:asciiTheme="minorHAnsi" w:hAnsiTheme="minorHAnsi" w:cstheme="minorHAnsi"/>
-          <w:sz w:val="22"/>
-          <w:szCs w:val="22"/>
-        </w:rPr>
-      </w:pPr>
-      <w:r>
-        <w:rPr>
-          <w:rFonts w:asciiTheme="minorHAnsi" w:hAnsiTheme="minorHAnsi" w:cstheme="minorHAnsi"/>
-          <w:sz w:val="22"/>
-          <w:szCs w:val="22"/>
-        </w:rPr>
-        <w:t>4.3.2</w:t>
-      </w:r>
-      <w:r>
-        <w:rPr>
-          <w:rFonts w:asciiTheme="minorHAnsi" w:hAnsiTheme="minorHAnsi" w:cstheme="minorHAnsi"/>
-          <w:sz w:val="22"/>
-          <w:szCs w:val="22"/>
-        </w:rPr>
-        <w:tab/>
-        <w:t>Mise en œuvre</w:t>
-      </w:r>
-    </w:p>
-    <w:p>
-      <w:pPr>
-        <w:pStyle w:val="Textebrut"/>
-        <w:rPr>
-          <w:rFonts w:asciiTheme="minorHAnsi" w:hAnsiTheme="minorHAnsi" w:cstheme="minorHAnsi"/>
-          <w:sz w:val="22"/>
-          <w:szCs w:val="22"/>
-        </w:rPr>
-      </w:pPr>
-      <w:r>
-        <w:rPr>
-          <w:rFonts w:asciiTheme="minorHAnsi" w:hAnsiTheme="minorHAnsi" w:cstheme="minorHAnsi"/>
-          <w:sz w:val="22"/>
-          <w:szCs w:val="22"/>
-        </w:rPr>
-        <w:t xml:space="preserve">Le logiciel </w:t>
-      </w:r>
-      <w:proofErr w:type="spellStart"/>
-      <w:r>
-        <w:rPr>
-          <w:rFonts w:asciiTheme="minorHAnsi" w:hAnsiTheme="minorHAnsi" w:cstheme="minorHAnsi"/>
-          <w:sz w:val="22"/>
-          <w:szCs w:val="22"/>
-        </w:rPr>
-        <w:t>UwU</w:t>
-      </w:r>
-      <w:proofErr w:type="spellEnd"/>
-      <w:r>
-        <w:rPr>
-          <w:rFonts w:asciiTheme="minorHAnsi" w:hAnsiTheme="minorHAnsi" w:cstheme="minorHAnsi"/>
-          <w:sz w:val="22"/>
-          <w:szCs w:val="22"/>
-        </w:rPr>
-        <w:t xml:space="preserve"> </w:t>
-      </w:r>
-      <w:proofErr w:type="spellStart"/>
-      <w:r>
-        <w:rPr>
-          <w:rFonts w:asciiTheme="minorHAnsi" w:hAnsiTheme="minorHAnsi" w:cstheme="minorHAnsi"/>
-          <w:sz w:val="22"/>
-          <w:szCs w:val="22"/>
-        </w:rPr>
-        <w:t>games</w:t>
-      </w:r>
-      <w:proofErr w:type="spellEnd"/>
-      <w:r>
-        <w:rPr>
-          <w:rFonts w:asciiTheme="minorHAnsi" w:hAnsiTheme="minorHAnsi" w:cstheme="minorHAnsi"/>
-          <w:sz w:val="22"/>
-          <w:szCs w:val="22"/>
-        </w:rPr>
-        <w:t xml:space="preserve"> est un site internet. S’il est donc hébergé tout le monde peut y accéder via une connexion internet suffisante. L’utilisateur peut trouver le site via une recherche dans le navigateur ou en entrant directement l’IRL. Cependant afin d’utiliser le site à son plein potentiel il est nécessaire de créer un compte. De plus quand l’utilisateur a terminé il est conseillé de se déconnecter.</w:t>
-      </w:r>
-    </w:p>
-    <w:p>
-      <w:pPr>
-        <w:pStyle w:val="Textebrut"/>
-        <w:rPr>
-          <w:rFonts w:asciiTheme="minorHAnsi" w:hAnsiTheme="minorHAnsi" w:cstheme="minorHAnsi"/>
-          <w:sz w:val="22"/>
-          <w:szCs w:val="22"/>
-        </w:rPr>
-      </w:pPr>
-      <w:r>
-        <w:rPr>
-          <w:rFonts w:asciiTheme="minorHAnsi" w:hAnsiTheme="minorHAnsi" w:cstheme="minorHAnsi"/>
-          <w:sz w:val="22"/>
-          <w:szCs w:val="22"/>
-        </w:rPr>
-        <w:t xml:space="preserve"> </w:t>
-      </w:r>
-    </w:p>
-    <w:p>
-      <w:pPr>
-        <w:pStyle w:val="Textebrut"/>
-        <w:rPr>
-          <w:rFonts w:asciiTheme="minorHAnsi" w:hAnsiTheme="minorHAnsi" w:cstheme="minorHAnsi"/>
-          <w:sz w:val="22"/>
-          <w:szCs w:val="22"/>
-        </w:rPr>
-      </w:pPr>
-      <w:r>
-        <w:rPr>
-          <w:rFonts w:asciiTheme="minorHAnsi" w:hAnsiTheme="minorHAnsi" w:cstheme="minorHAnsi"/>
-          <w:sz w:val="22"/>
-          <w:szCs w:val="22"/>
-        </w:rPr>
-        <w:t>4.4</w:t>
-      </w:r>
-    </w:p>
-    <w:p>
-      <w:pPr>
-        <w:pStyle w:val="Textebrut"/>
-        <w:rPr>
-          <w:rFonts w:asciiTheme="minorHAnsi" w:hAnsiTheme="minorHAnsi" w:cstheme="minorHAnsi"/>
-          <w:sz w:val="22"/>
-          <w:szCs w:val="22"/>
-        </w:rPr>
-      </w:pPr>
-      <w:r>
-        <w:rPr>
-          <w:rFonts w:asciiTheme="minorHAnsi" w:hAnsiTheme="minorHAnsi" w:cstheme="minorHAnsi"/>
-          <w:sz w:val="22"/>
-          <w:szCs w:val="22"/>
-        </w:rPr>
-        <w:t>4.4.1(1)</w:t>
-      </w:r>
-      <w:r>
-        <w:rPr>
-          <w:rFonts w:asciiTheme="minorHAnsi" w:hAnsiTheme="minorHAnsi" w:cstheme="minorHAnsi"/>
-          <w:sz w:val="22"/>
-          <w:szCs w:val="22"/>
-        </w:rPr>
-        <w:tab/>
-        <w:t>Fonctionnalité &lt;Création et utilisation de compte&gt;</w:t>
-      </w:r>
-    </w:p>
-    <w:p>
-      <w:pPr>
-        <w:pStyle w:val="Textebrut"/>
-        <w:rPr>
-          <w:rFonts w:asciiTheme="minorHAnsi" w:hAnsiTheme="minorHAnsi" w:cstheme="minorHAnsi"/>
-          <w:sz w:val="22"/>
-          <w:szCs w:val="22"/>
-        </w:rPr>
-      </w:pPr>
-      <w:r>
-        <w:rPr>
-          <w:rFonts w:asciiTheme="minorHAnsi" w:hAnsiTheme="minorHAnsi" w:cstheme="minorHAnsi"/>
-          <w:sz w:val="22"/>
-          <w:szCs w:val="22"/>
-        </w:rPr>
-        <w:t xml:space="preserve">L’utilisateur peut créer un compte qui lui sera propre répertoriant ses informations personnelles et ses données engendrées sur le site (comme les jeux qu’il a téléchargé). Il pourra également </w:t>
-      </w:r>
-      <w:proofErr w:type="gramStart"/>
-      <w:r>
-        <w:rPr>
-          <w:rFonts w:asciiTheme="minorHAnsi" w:hAnsiTheme="minorHAnsi" w:cstheme="minorHAnsi"/>
-          <w:sz w:val="22"/>
-          <w:szCs w:val="22"/>
-        </w:rPr>
-        <w:t>posté</w:t>
-      </w:r>
-      <w:proofErr w:type="gramEnd"/>
-      <w:r>
-        <w:rPr>
-          <w:rFonts w:asciiTheme="minorHAnsi" w:hAnsiTheme="minorHAnsi" w:cstheme="minorHAnsi"/>
-          <w:sz w:val="22"/>
-          <w:szCs w:val="22"/>
-        </w:rPr>
-        <w:t xml:space="preserve"> un jeu sur le magasin.</w:t>
+        <w:t>L’utilisateur aura accès au magasin de jeu qui lui permettra de rechercher un jeu par catégorie ou par nom. Chaque jeu aura une page associée avec une description, une image et un lien de téléchargement.</w:t>
       </w:r>
     </w:p>
     <w:p>
@@ -968,105 +1326,58 @@
           <w:szCs w:val="22"/>
         </w:rPr>
       </w:pPr>
-      <w:proofErr w:type="spellStart"/>
-      <w:r>
-        <w:rPr>
-          <w:rFonts w:asciiTheme="minorHAnsi" w:hAnsiTheme="minorHAnsi" w:cstheme="minorHAnsi"/>
-          <w:sz w:val="22"/>
-          <w:szCs w:val="22"/>
-        </w:rPr>
-        <w:t>Register</w:t>
-      </w:r>
-      <w:proofErr w:type="spellEnd"/>
-      <w:r>
-        <w:rPr>
-          <w:rFonts w:asciiTheme="minorHAnsi" w:hAnsiTheme="minorHAnsi" w:cstheme="minorHAnsi"/>
-          <w:sz w:val="22"/>
-          <w:szCs w:val="22"/>
-        </w:rPr>
-        <w:t> : Pseudo, mot de passe, informations personnelles.</w:t>
-      </w:r>
-    </w:p>
-    <w:p>
-      <w:pPr>
-        <w:pStyle w:val="Textebrut"/>
-        <w:rPr>
-          <w:rFonts w:asciiTheme="minorHAnsi" w:hAnsiTheme="minorHAnsi" w:cstheme="minorHAnsi"/>
-          <w:sz w:val="22"/>
-          <w:szCs w:val="22"/>
-        </w:rPr>
-      </w:pPr>
-      <w:r>
-        <w:rPr>
-          <w:rFonts w:asciiTheme="minorHAnsi" w:hAnsiTheme="minorHAnsi" w:cstheme="minorHAnsi"/>
-          <w:sz w:val="22"/>
-          <w:szCs w:val="22"/>
-        </w:rPr>
-        <w:t>Login : Pseudo, mot de passe.</w:t>
-      </w:r>
-    </w:p>
-    <w:p>
-      <w:pPr>
-        <w:pStyle w:val="Textebrut"/>
-        <w:rPr>
-          <w:rFonts w:asciiTheme="minorHAnsi" w:hAnsiTheme="minorHAnsi" w:cstheme="minorHAnsi"/>
-          <w:sz w:val="22"/>
-          <w:szCs w:val="22"/>
-        </w:rPr>
-      </w:pPr>
-      <w:r>
-        <w:rPr>
-          <w:rFonts w:asciiTheme="minorHAnsi" w:hAnsiTheme="minorHAnsi" w:cstheme="minorHAnsi"/>
-          <w:sz w:val="22"/>
-          <w:szCs w:val="22"/>
-        </w:rPr>
-        <w:t>4.4.1.2 Sorties</w:t>
-      </w:r>
-    </w:p>
-    <w:p>
-      <w:pPr>
-        <w:pStyle w:val="Textebrut"/>
-        <w:rPr>
-          <w:rFonts w:asciiTheme="minorHAnsi" w:hAnsiTheme="minorHAnsi" w:cstheme="minorHAnsi"/>
-          <w:sz w:val="22"/>
-          <w:szCs w:val="22"/>
-        </w:rPr>
-      </w:pPr>
-      <w:proofErr w:type="spellStart"/>
-      <w:r>
-        <w:rPr>
-          <w:rFonts w:asciiTheme="minorHAnsi" w:hAnsiTheme="minorHAnsi" w:cstheme="minorHAnsi"/>
-          <w:sz w:val="22"/>
-          <w:szCs w:val="22"/>
-        </w:rPr>
-        <w:t>Register</w:t>
-      </w:r>
-      <w:proofErr w:type="spellEnd"/>
-      <w:r>
-        <w:rPr>
-          <w:rFonts w:asciiTheme="minorHAnsi" w:hAnsiTheme="minorHAnsi" w:cstheme="minorHAnsi"/>
-          <w:sz w:val="22"/>
-          <w:szCs w:val="22"/>
-        </w:rPr>
-        <w:t> : Création d’un compte</w:t>
-      </w:r>
-    </w:p>
-    <w:p>
-      <w:pPr>
-        <w:pStyle w:val="Textebrut"/>
-        <w:rPr>
-          <w:rFonts w:asciiTheme="minorHAnsi" w:hAnsiTheme="minorHAnsi" w:cstheme="minorHAnsi"/>
-          <w:sz w:val="22"/>
-          <w:szCs w:val="22"/>
-        </w:rPr>
-      </w:pPr>
-      <w:r>
-        <w:rPr>
-          <w:rFonts w:asciiTheme="minorHAnsi" w:hAnsiTheme="minorHAnsi" w:cstheme="minorHAnsi"/>
-          <w:sz w:val="22"/>
-          <w:szCs w:val="22"/>
-        </w:rPr>
-        <w:t>Login : Connexion aux compte et possibilité d’accéder aux services reliés.</w:t>
+      <w:r>
+        <w:rPr>
+          <w:rFonts w:asciiTheme="minorHAnsi" w:hAnsiTheme="minorHAnsi" w:cstheme="minorHAnsi"/>
+          <w:sz w:val="22"/>
+          <w:szCs w:val="22"/>
+        </w:rPr>
+        <w:t>Mot clé pour la recherche par nom et choix de catégorie.</w:t>
+      </w:r>
+    </w:p>
+    <w:p>
+      <w:pPr>
+        <w:pStyle w:val="Textebrut"/>
+        <w:rPr>
+          <w:rFonts w:asciiTheme="minorHAnsi" w:hAnsiTheme="minorHAnsi" w:cstheme="minorHAnsi"/>
+          <w:sz w:val="22"/>
+          <w:szCs w:val="22"/>
+        </w:rPr>
+      </w:pPr>
+      <w:r>
+        <w:rPr>
+          <w:rFonts w:asciiTheme="minorHAnsi" w:hAnsiTheme="minorHAnsi" w:cstheme="minorHAnsi"/>
+          <w:sz w:val="22"/>
+          <w:szCs w:val="22"/>
+        </w:rPr>
+        <w:t>4.4.1.2</w:t>
+      </w:r>
+      <w:r>
+        <w:rPr>
+          <w:rFonts w:asciiTheme="minorHAnsi" w:hAnsiTheme="minorHAnsi" w:cstheme="minorHAnsi"/>
+          <w:sz w:val="22"/>
+          <w:szCs w:val="22"/>
+        </w:rPr>
+        <w:tab/>
+        <w:t>Sorties</w:t>
+      </w:r>
+    </w:p>
+    <w:p>
+      <w:pPr>
+        <w:pStyle w:val="Textebrut"/>
+        <w:rPr>
+          <w:rFonts w:asciiTheme="minorHAnsi" w:hAnsiTheme="minorHAnsi" w:cstheme="minorHAnsi"/>
+          <w:sz w:val="22"/>
+          <w:szCs w:val="22"/>
+        </w:rPr>
+      </w:pPr>
+      <w:r>
+        <w:rPr>
+          <w:rFonts w:asciiTheme="minorHAnsi" w:hAnsiTheme="minorHAnsi" w:cstheme="minorHAnsi"/>
+          <w:sz w:val="22"/>
+          <w:szCs w:val="22"/>
+        </w:rPr>
+        <w:t>Jeux correspondant au résultat de la recherche.</w:t>
       </w:r>
     </w:p>
     <w:p>
@@ -1105,41 +1416,13 @@
           <w:szCs w:val="22"/>
         </w:rPr>
       </w:pPr>
-      <w:proofErr w:type="spellStart"/>
-      <w:r>
-        <w:rPr>
-          <w:rFonts w:asciiTheme="minorHAnsi" w:hAnsiTheme="minorHAnsi" w:cstheme="minorHAnsi"/>
-          <w:sz w:val="22"/>
-          <w:szCs w:val="22"/>
-        </w:rPr>
-        <w:t>Register</w:t>
-      </w:r>
-      <w:proofErr w:type="spellEnd"/>
-      <w:r>
-        <w:rPr>
-          <w:rFonts w:asciiTheme="minorHAnsi" w:hAnsiTheme="minorHAnsi" w:cstheme="minorHAnsi"/>
-          <w:sz w:val="22"/>
-          <w:szCs w:val="22"/>
-        </w:rPr>
-        <w:t> : Si pseudo identique à un autre impossibilité de le prendre, pas de mot de passe vide, pas d’informations personnelles obligatoires vides.</w:t>
-      </w:r>
-    </w:p>
-    <w:p>
-      <w:pPr>
-        <w:pStyle w:val="Textebrut"/>
-        <w:rPr>
-          <w:rFonts w:asciiTheme="minorHAnsi" w:hAnsiTheme="minorHAnsi" w:cstheme="minorHAnsi"/>
-          <w:sz w:val="22"/>
-          <w:szCs w:val="22"/>
-        </w:rPr>
-      </w:pPr>
-      <w:r>
-        <w:rPr>
-          <w:rFonts w:asciiTheme="minorHAnsi" w:hAnsiTheme="minorHAnsi" w:cstheme="minorHAnsi"/>
-          <w:sz w:val="22"/>
-          <w:szCs w:val="22"/>
-        </w:rPr>
-        <w:t>Login : Si mauvais mot de passe pas de connexion au compte.</w:t>
+      <w:r>
+        <w:rPr>
+          <w:rFonts w:asciiTheme="minorHAnsi" w:hAnsiTheme="minorHAnsi" w:cstheme="minorHAnsi"/>
+          <w:sz w:val="22"/>
+          <w:szCs w:val="22"/>
+        </w:rPr>
+        <w:t>Recherche tous les jeux correspondant aux critères de recherche. Si pas de résultat affiche un message l’indiquant.</w:t>
       </w:r>
     </w:p>
     <w:p>
@@ -1196,238 +1479,231 @@
           <w:szCs w:val="22"/>
         </w:rPr>
       </w:pPr>
-      <w:r>
-        <w:rPr>
-          <w:rFonts w:asciiTheme="minorHAnsi" w:hAnsiTheme="minorHAnsi" w:cstheme="minorHAnsi"/>
-          <w:sz w:val="22"/>
-          <w:szCs w:val="22"/>
-        </w:rPr>
-        <w:t>4.4.1(</w:t>
-      </w:r>
-      <w:r>
-        <w:rPr>
-          <w:rFonts w:asciiTheme="minorHAnsi" w:hAnsiTheme="minorHAnsi" w:cstheme="minorHAnsi"/>
-          <w:sz w:val="22"/>
-          <w:szCs w:val="22"/>
-        </w:rPr>
-        <w:t>2</w:t>
-      </w:r>
-      <w:r>
-        <w:rPr>
-          <w:rFonts w:asciiTheme="minorHAnsi" w:hAnsiTheme="minorHAnsi" w:cstheme="minorHAnsi"/>
-          <w:sz w:val="22"/>
-          <w:szCs w:val="22"/>
-        </w:rPr>
-        <w:t>)</w:t>
-      </w:r>
-      <w:r>
-        <w:rPr>
-          <w:rFonts w:asciiTheme="minorHAnsi" w:hAnsiTheme="minorHAnsi" w:cstheme="minorHAnsi"/>
-          <w:sz w:val="22"/>
-          <w:szCs w:val="22"/>
-        </w:rPr>
-        <w:tab/>
-        <w:t>Fonctionnalité &lt;Magasin de jeux&gt;</w:t>
-      </w:r>
-    </w:p>
-    <w:p>
-      <w:pPr>
-        <w:pStyle w:val="Textebrut"/>
-        <w:rPr>
-          <w:rFonts w:asciiTheme="minorHAnsi" w:hAnsiTheme="minorHAnsi" w:cstheme="minorHAnsi"/>
-          <w:sz w:val="22"/>
-          <w:szCs w:val="22"/>
-        </w:rPr>
-      </w:pPr>
-      <w:r>
-        <w:rPr>
-          <w:rFonts w:asciiTheme="minorHAnsi" w:hAnsiTheme="minorHAnsi" w:cstheme="minorHAnsi"/>
-          <w:sz w:val="22"/>
-          <w:szCs w:val="22"/>
-        </w:rPr>
-        <w:t>L’utilisateur aura accès au magasin de jeu qui lui permettra de rechercher un jeu par catégorie ou par nom. Chaque jeu aura une page associée avec une description, une image et un lien de téléchargement.</w:t>
-      </w:r>
-    </w:p>
-    <w:p>
-      <w:pPr>
-        <w:pStyle w:val="Textebrut"/>
-        <w:rPr>
-          <w:rFonts w:asciiTheme="minorHAnsi" w:hAnsiTheme="minorHAnsi" w:cstheme="minorHAnsi"/>
-          <w:sz w:val="22"/>
-          <w:szCs w:val="22"/>
-        </w:rPr>
-      </w:pPr>
-      <w:r>
-        <w:rPr>
-          <w:rFonts w:asciiTheme="minorHAnsi" w:hAnsiTheme="minorHAnsi" w:cstheme="minorHAnsi"/>
-          <w:sz w:val="22"/>
-          <w:szCs w:val="22"/>
-        </w:rPr>
-        <w:t>4.4.1.1</w:t>
-      </w:r>
-      <w:r>
-        <w:rPr>
-          <w:rFonts w:asciiTheme="minorHAnsi" w:hAnsiTheme="minorHAnsi" w:cstheme="minorHAnsi"/>
-          <w:sz w:val="22"/>
-          <w:szCs w:val="22"/>
-        </w:rPr>
-        <w:tab/>
-        <w:t>Entrées</w:t>
-      </w:r>
-    </w:p>
-    <w:p>
-      <w:pPr>
-        <w:pStyle w:val="Textebrut"/>
-        <w:rPr>
-          <w:rFonts w:asciiTheme="minorHAnsi" w:hAnsiTheme="minorHAnsi" w:cstheme="minorHAnsi"/>
-          <w:sz w:val="22"/>
-          <w:szCs w:val="22"/>
-        </w:rPr>
-      </w:pPr>
-      <w:r>
-        <w:rPr>
-          <w:rFonts w:asciiTheme="minorHAnsi" w:hAnsiTheme="minorHAnsi" w:cstheme="minorHAnsi"/>
-          <w:sz w:val="22"/>
-          <w:szCs w:val="22"/>
-        </w:rPr>
-        <w:t>Mot clé pour la recherche par nom et choix de catégorie.</w:t>
-      </w:r>
-    </w:p>
-    <w:p>
-      <w:pPr>
-        <w:pStyle w:val="Textebrut"/>
-        <w:rPr>
-          <w:rFonts w:asciiTheme="minorHAnsi" w:hAnsiTheme="minorHAnsi" w:cstheme="minorHAnsi"/>
-          <w:sz w:val="22"/>
-          <w:szCs w:val="22"/>
-        </w:rPr>
-      </w:pPr>
-      <w:r>
-        <w:rPr>
-          <w:rFonts w:asciiTheme="minorHAnsi" w:hAnsiTheme="minorHAnsi" w:cstheme="minorHAnsi"/>
-          <w:sz w:val="22"/>
-          <w:szCs w:val="22"/>
-        </w:rPr>
-        <w:lastRenderedPageBreak/>
-        <w:t>4.4.1.2</w:t>
-      </w:r>
-      <w:r>
-        <w:rPr>
-          <w:rFonts w:asciiTheme="minorHAnsi" w:hAnsiTheme="minorHAnsi" w:cstheme="minorHAnsi"/>
-          <w:sz w:val="22"/>
-          <w:szCs w:val="22"/>
-        </w:rPr>
-        <w:tab/>
-        <w:t>Sorties</w:t>
-      </w:r>
-    </w:p>
-    <w:p>
-      <w:pPr>
-        <w:pStyle w:val="Textebrut"/>
-        <w:rPr>
-          <w:rFonts w:asciiTheme="minorHAnsi" w:hAnsiTheme="minorHAnsi" w:cstheme="minorHAnsi"/>
-          <w:sz w:val="22"/>
-          <w:szCs w:val="22"/>
-        </w:rPr>
-      </w:pPr>
-      <w:r>
-        <w:rPr>
-          <w:rFonts w:asciiTheme="minorHAnsi" w:hAnsiTheme="minorHAnsi" w:cstheme="minorHAnsi"/>
-          <w:sz w:val="22"/>
-          <w:szCs w:val="22"/>
-        </w:rPr>
-        <w:t>Jeux correspondant au résultat de la recherche.</w:t>
-      </w:r>
-    </w:p>
-    <w:p>
-      <w:pPr>
-        <w:pStyle w:val="Textebrut"/>
-        <w:rPr>
-          <w:rFonts w:asciiTheme="minorHAnsi" w:hAnsiTheme="minorHAnsi" w:cstheme="minorHAnsi"/>
-          <w:sz w:val="22"/>
-          <w:szCs w:val="22"/>
-        </w:rPr>
-      </w:pPr>
-      <w:r>
-        <w:rPr>
-          <w:rFonts w:asciiTheme="minorHAnsi" w:hAnsiTheme="minorHAnsi" w:cstheme="minorHAnsi"/>
-          <w:sz w:val="22"/>
-          <w:szCs w:val="22"/>
-        </w:rPr>
-        <w:t>4.4.1.3</w:t>
-      </w:r>
-      <w:r>
-        <w:rPr>
-          <w:rFonts w:asciiTheme="minorHAnsi" w:hAnsiTheme="minorHAnsi" w:cstheme="minorHAnsi"/>
-          <w:sz w:val="22"/>
-          <w:szCs w:val="22"/>
-        </w:rPr>
-        <w:tab/>
-        <w:t>Traitement</w:t>
-      </w:r>
-    </w:p>
-    <w:p>
-      <w:pPr>
-        <w:pStyle w:val="Textebrut"/>
-        <w:rPr>
-          <w:rFonts w:asciiTheme="minorHAnsi" w:hAnsiTheme="minorHAnsi" w:cstheme="minorHAnsi"/>
-          <w:sz w:val="22"/>
-          <w:szCs w:val="22"/>
-        </w:rPr>
-      </w:pPr>
-      <w:r>
-        <w:rPr>
-          <w:rFonts w:asciiTheme="minorHAnsi" w:hAnsiTheme="minorHAnsi" w:cstheme="minorHAnsi"/>
-          <w:sz w:val="22"/>
-          <w:szCs w:val="22"/>
-        </w:rPr>
-        <w:t>Recherche tous les jeux correspondant aux critères de recherche. Si pas de résultat affiche un message l’indiquant.</w:t>
-      </w:r>
-    </w:p>
-    <w:p>
-      <w:pPr>
-        <w:pStyle w:val="Textebrut"/>
-        <w:rPr>
-          <w:rFonts w:asciiTheme="minorHAnsi" w:hAnsiTheme="minorHAnsi" w:cstheme="minorHAnsi"/>
-          <w:sz w:val="22"/>
-          <w:szCs w:val="22"/>
-        </w:rPr>
-      </w:pPr>
-      <w:r>
-        <w:rPr>
-          <w:rFonts w:asciiTheme="minorHAnsi" w:hAnsiTheme="minorHAnsi" w:cstheme="minorHAnsi"/>
-          <w:sz w:val="22"/>
-          <w:szCs w:val="22"/>
-        </w:rPr>
-        <w:t>4.4.1.4</w:t>
-      </w:r>
-      <w:r>
-        <w:rPr>
-          <w:rFonts w:asciiTheme="minorHAnsi" w:hAnsiTheme="minorHAnsi" w:cstheme="minorHAnsi"/>
-          <w:sz w:val="22"/>
-          <w:szCs w:val="22"/>
-        </w:rPr>
-        <w:tab/>
-        <w:t>Validation de la fonctionnalité</w:t>
-      </w:r>
-    </w:p>
-    <w:p>
-      <w:pPr>
-        <w:pStyle w:val="Textebrut"/>
-        <w:rPr>
-          <w:rFonts w:asciiTheme="minorHAnsi" w:hAnsiTheme="minorHAnsi" w:cstheme="minorHAnsi"/>
-          <w:sz w:val="22"/>
-          <w:szCs w:val="22"/>
-        </w:rPr>
-      </w:pPr>
-      <w:r>
-        <w:rPr>
-          <w:rFonts w:asciiTheme="minorHAnsi" w:hAnsiTheme="minorHAnsi" w:cstheme="minorHAnsi"/>
-          <w:sz w:val="22"/>
-          <w:szCs w:val="22"/>
-        </w:rPr>
-        <w:t>…</w:t>
-      </w:r>
+    </w:p>
+    <w:p>
+      <w:pPr>
+        <w:pStyle w:val="Textebrut"/>
+        <w:rPr>
+          <w:rFonts w:asciiTheme="minorHAnsi" w:hAnsiTheme="minorHAnsi" w:cstheme="minorHAnsi"/>
+          <w:sz w:val="22"/>
+          <w:szCs w:val="22"/>
+        </w:rPr>
+      </w:pPr>
+      <w:r>
+        <w:rPr>
+          <w:rFonts w:asciiTheme="minorHAnsi" w:hAnsiTheme="minorHAnsi" w:cstheme="minorHAnsi"/>
+          <w:sz w:val="22"/>
+          <w:szCs w:val="22"/>
+        </w:rPr>
+        <w:t>4.5</w:t>
+      </w:r>
+      <w:r>
+        <w:rPr>
+          <w:rFonts w:asciiTheme="minorHAnsi" w:hAnsiTheme="minorHAnsi" w:cstheme="minorHAnsi"/>
+          <w:sz w:val="22"/>
+          <w:szCs w:val="22"/>
+        </w:rPr>
+        <w:tab/>
+        <w:t>Interfaces</w:t>
+      </w:r>
+    </w:p>
+    <w:p>
+      <w:pPr>
+        <w:pStyle w:val="Textebrut"/>
+        <w:rPr>
+          <w:rFonts w:asciiTheme="minorHAnsi" w:hAnsiTheme="minorHAnsi" w:cstheme="minorHAnsi"/>
+          <w:sz w:val="22"/>
+          <w:szCs w:val="22"/>
+        </w:rPr>
+      </w:pPr>
+      <w:r>
+        <w:rPr>
+          <w:rFonts w:asciiTheme="minorHAnsi" w:hAnsiTheme="minorHAnsi" w:cstheme="minorHAnsi"/>
+          <w:sz w:val="22"/>
+          <w:szCs w:val="22"/>
+        </w:rPr>
+        <w:t>4.5.1</w:t>
+      </w:r>
+      <w:r>
+        <w:rPr>
+          <w:rFonts w:asciiTheme="minorHAnsi" w:hAnsiTheme="minorHAnsi" w:cstheme="minorHAnsi"/>
+          <w:sz w:val="22"/>
+          <w:szCs w:val="22"/>
+        </w:rPr>
+        <w:tab/>
+        <w:t>Interfaces avec des matériels</w:t>
+      </w:r>
+    </w:p>
+    <w:p>
+      <w:pPr>
+        <w:pStyle w:val="Textebrut"/>
+        <w:rPr>
+          <w:rFonts w:asciiTheme="minorHAnsi" w:hAnsiTheme="minorHAnsi" w:cstheme="minorHAnsi"/>
+          <w:sz w:val="22"/>
+          <w:szCs w:val="22"/>
+        </w:rPr>
+      </w:pPr>
+      <w:r>
+        <w:rPr>
+          <w:rFonts w:asciiTheme="minorHAnsi" w:hAnsiTheme="minorHAnsi" w:cstheme="minorHAnsi"/>
+          <w:sz w:val="22"/>
+          <w:szCs w:val="22"/>
+        </w:rPr>
+        <w:t>Aucune interface particulière avec du matériel n’est nécessaire.</w:t>
+      </w:r>
+    </w:p>
+    <w:p>
+      <w:pPr>
+        <w:pStyle w:val="Textebrut"/>
+        <w:rPr>
+          <w:rFonts w:asciiTheme="minorHAnsi" w:hAnsiTheme="minorHAnsi" w:cstheme="minorHAnsi"/>
+          <w:sz w:val="22"/>
+          <w:szCs w:val="22"/>
+        </w:rPr>
+      </w:pPr>
+      <w:r>
+        <w:rPr>
+          <w:rFonts w:asciiTheme="minorHAnsi" w:hAnsiTheme="minorHAnsi" w:cstheme="minorHAnsi"/>
+          <w:sz w:val="22"/>
+          <w:szCs w:val="22"/>
+        </w:rPr>
+        <w:t>4.5.2</w:t>
+      </w:r>
+      <w:r>
+        <w:rPr>
+          <w:rFonts w:asciiTheme="minorHAnsi" w:hAnsiTheme="minorHAnsi" w:cstheme="minorHAnsi"/>
+          <w:sz w:val="22"/>
+          <w:szCs w:val="22"/>
+        </w:rPr>
+        <w:tab/>
+        <w:t>Interfaces avec d’autres produits logiciels</w:t>
+      </w:r>
+    </w:p>
+    <w:p>
+      <w:pPr>
+        <w:pStyle w:val="Textebrut"/>
+        <w:rPr>
+          <w:rFonts w:asciiTheme="minorHAnsi" w:hAnsiTheme="minorHAnsi" w:cstheme="minorHAnsi"/>
+          <w:sz w:val="22"/>
+          <w:szCs w:val="22"/>
+        </w:rPr>
+      </w:pPr>
+      <w:r>
+        <w:rPr>
+          <w:rFonts w:asciiTheme="minorHAnsi" w:hAnsiTheme="minorHAnsi" w:cstheme="minorHAnsi"/>
+          <w:sz w:val="22"/>
+          <w:szCs w:val="22"/>
+        </w:rPr>
+        <w:t>Aucune interface particulière avec d’autres produits logiciels n’est nécessaire autre que les interfaces générées nativement par le navigateur internet.</w:t>
+      </w:r>
+    </w:p>
+    <w:p>
+      <w:pPr>
+        <w:pStyle w:val="Textebrut"/>
+        <w:rPr>
+          <w:rFonts w:asciiTheme="minorHAnsi" w:hAnsiTheme="minorHAnsi" w:cstheme="minorHAnsi"/>
+          <w:sz w:val="22"/>
+          <w:szCs w:val="22"/>
+        </w:rPr>
+      </w:pPr>
+      <w:r>
+        <w:rPr>
+          <w:rFonts w:asciiTheme="minorHAnsi" w:hAnsiTheme="minorHAnsi" w:cstheme="minorHAnsi"/>
+          <w:sz w:val="22"/>
+          <w:szCs w:val="22"/>
+        </w:rPr>
+        <w:t>4.5.3</w:t>
+      </w:r>
+      <w:r>
+        <w:rPr>
+          <w:rFonts w:asciiTheme="minorHAnsi" w:hAnsiTheme="minorHAnsi" w:cstheme="minorHAnsi"/>
+          <w:sz w:val="22"/>
+          <w:szCs w:val="22"/>
+        </w:rPr>
+        <w:tab/>
+        <w:t>Interfaces avec des fichiers ou bases de données</w:t>
+      </w:r>
+    </w:p>
+    <w:p>
+      <w:pPr>
+        <w:pStyle w:val="Textebrut"/>
+        <w:rPr>
+          <w:rFonts w:asciiTheme="minorHAnsi" w:hAnsiTheme="minorHAnsi" w:cstheme="minorHAnsi"/>
+          <w:sz w:val="22"/>
+          <w:szCs w:val="22"/>
+        </w:rPr>
+      </w:pPr>
+      <w:r>
+        <w:rPr>
+          <w:rFonts w:asciiTheme="minorHAnsi" w:hAnsiTheme="minorHAnsi" w:cstheme="minorHAnsi"/>
+          <w:sz w:val="22"/>
+          <w:szCs w:val="22"/>
+        </w:rPr>
+        <w:t xml:space="preserve">Aucune interface particulière avec </w:t>
+      </w:r>
+      <w:r>
+        <w:rPr>
+          <w:rFonts w:asciiTheme="minorHAnsi" w:hAnsiTheme="minorHAnsi" w:cstheme="minorHAnsi"/>
+          <w:sz w:val="22"/>
+          <w:szCs w:val="22"/>
+        </w:rPr>
+        <w:t>des fichiers ou bases de données</w:t>
+      </w:r>
+      <w:r>
+        <w:rPr>
+          <w:rFonts w:asciiTheme="minorHAnsi" w:hAnsiTheme="minorHAnsi" w:cstheme="minorHAnsi"/>
+          <w:sz w:val="22"/>
+          <w:szCs w:val="22"/>
+        </w:rPr>
+        <w:t xml:space="preserve"> n’est nécessaire autre que les interfaces générées nativement par le navigateur internet.</w:t>
+      </w:r>
+    </w:p>
+    <w:p>
+      <w:pPr>
+        <w:pStyle w:val="Textebrut"/>
+        <w:rPr>
+          <w:rFonts w:asciiTheme="minorHAnsi" w:hAnsiTheme="minorHAnsi" w:cstheme="minorHAnsi"/>
+          <w:sz w:val="22"/>
+          <w:szCs w:val="22"/>
+        </w:rPr>
+      </w:pPr>
+      <w:r>
+        <w:rPr>
+          <w:rFonts w:asciiTheme="minorHAnsi" w:hAnsiTheme="minorHAnsi" w:cstheme="minorHAnsi"/>
+          <w:sz w:val="22"/>
+          <w:szCs w:val="22"/>
+        </w:rPr>
+        <w:t>4.5.4</w:t>
+      </w:r>
+      <w:r>
+        <w:rPr>
+          <w:rFonts w:asciiTheme="minorHAnsi" w:hAnsiTheme="minorHAnsi" w:cstheme="minorHAnsi"/>
+          <w:sz w:val="22"/>
+          <w:szCs w:val="22"/>
+        </w:rPr>
+        <w:tab/>
+        <w:t>Interfaces homme-machines</w:t>
+      </w:r>
+    </w:p>
+    <w:p>
+      <w:pPr>
+        <w:pStyle w:val="Textebrut"/>
+        <w:rPr>
+          <w:rFonts w:asciiTheme="minorHAnsi" w:hAnsiTheme="minorHAnsi" w:cstheme="minorHAnsi"/>
+          <w:sz w:val="22"/>
+          <w:szCs w:val="22"/>
+        </w:rPr>
+      </w:pPr>
+    </w:p>
+    <w:p>
+      <w:pPr>
+        <w:pStyle w:val="Textebrut"/>
+        <w:rPr>
+          <w:rFonts w:asciiTheme="minorHAnsi" w:hAnsiTheme="minorHAnsi" w:cstheme="minorHAnsi"/>
+          <w:sz w:val="22"/>
+          <w:szCs w:val="22"/>
+        </w:rPr>
+      </w:pPr>
     </w:p>
     <w:p>
       <w:pPr>
@@ -2410,6 +2686,29 @@
       <w:lang w:bidi="en-US"/>
     </w:rPr>
   </w:style>
+  <w:style w:type="character" w:styleId="Lienhypertexte">
+    <w:name w:val="Hyperlink"/>
+    <w:basedOn w:val="Policepardfaut"/>
+    <w:uiPriority w:val="99"/>
+    <w:unhideWhenUsed/>
+    <w:rsid w:val="0099177F"/>
+    <w:rPr>
+      <w:color w:val="0563C1" w:themeColor="hyperlink"/>
+      <w:u w:val="single"/>
+    </w:rPr>
+  </w:style>
+  <w:style w:type="character" w:styleId="Mentionnonrsolue">
+    <w:name w:val="Unresolved Mention"/>
+    <w:basedOn w:val="Policepardfaut"/>
+    <w:uiPriority w:val="99"/>
+    <w:semiHidden/>
+    <w:unhideWhenUsed/>
+    <w:rsid w:val="0099177F"/>
+    <w:rPr>
+      <w:color w:val="605E5C"/>
+      <w:shd w:val="clear" w:color="auto" w:fill="E1DFDD"/>
+    </w:rPr>
+  </w:style>
 </w:styles>
 </file>
 

</xml_diff>